<commit_message>
clase 10 - VM
</commit_message>
<xml_diff>
--- a/Clase_10_Lenguajes/VM.docx
+++ b/Clase_10_Lenguajes/VM.docx
@@ -2,6 +2,169 @@
 <file path=word/document.xml><?xml version="1.0" encoding="utf-8"?>
 <w:document xmlns:wpc="http://schemas.microsoft.com/office/word/2010/wordprocessingCanvas" xmlns:mc="http://schemas.openxmlformats.org/markup-compatibility/2006" xmlns:o="urn:schemas-microsoft-com:office:office" xmlns:r="http://schemas.openxmlformats.org/officeDocument/2006/relationships" xmlns:m="http://schemas.openxmlformats.org/officeDocument/2006/math" xmlns:v="urn:schemas-microsoft-com:vml" xmlns:wp14="http://schemas.microsoft.com/office/word/2010/wordprocessingDrawing" xmlns:wp="http://schemas.openxmlformats.org/drawingml/2006/wordprocessingDrawing" xmlns:w10="urn:schemas-microsoft-com:office:word" xmlns:w="http://schemas.openxmlformats.org/wordprocessingml/2006/main" xmlns:w14="http://schemas.microsoft.com/office/word/2010/wordml" xmlns:wpg="http://schemas.microsoft.com/office/word/2010/wordprocessingGroup" xmlns:wpi="http://schemas.microsoft.com/office/word/2010/wordprocessingInk" xmlns:wne="http://schemas.microsoft.com/office/word/2006/wordml" xmlns:wps="http://schemas.microsoft.com/office/word/2010/wordprocessingShape" mc:Ignorable="w14 wp14">
   <w:body>
+    <w:p>
+      <w:r>
+        <w:t xml:space="preserve">Comandos en </w:t>
+      </w:r>
+      <w:proofErr w:type="spellStart"/>
+      <w:r>
+        <w:t>Debian</w:t>
+      </w:r>
+      <w:proofErr w:type="spellEnd"/>
+    </w:p>
+    <w:p>
+      <w:r>
+        <w:t xml:space="preserve">$ Su </w:t>
+      </w:r>
+      <w:proofErr w:type="spellStart"/>
+      <w:r>
+        <w:t>root</w:t>
+      </w:r>
+      <w:proofErr w:type="spellEnd"/>
+    </w:p>
+    <w:p>
+      <w:r>
+        <w:t xml:space="preserve"># </w:t>
+      </w:r>
+      <w:proofErr w:type="spellStart"/>
+      <w:proofErr w:type="gramStart"/>
+      <w:r>
+        <w:t>apt</w:t>
+      </w:r>
+      <w:proofErr w:type="spellEnd"/>
+      <w:proofErr w:type="gramEnd"/>
+      <w:r>
+        <w:t xml:space="preserve"> –</w:t>
+      </w:r>
+      <w:proofErr w:type="spellStart"/>
+      <w:r>
+        <w:t>get</w:t>
+      </w:r>
+      <w:proofErr w:type="spellEnd"/>
+      <w:r>
+        <w:t xml:space="preserve"> </w:t>
+      </w:r>
+      <w:proofErr w:type="spellStart"/>
+      <w:r>
+        <w:t>update</w:t>
+      </w:r>
+      <w:proofErr w:type="spellEnd"/>
+      <w:r>
+        <w:t xml:space="preserve"> </w:t>
+      </w:r>
+      <w:r>
+        <w:sym w:font="Wingdings" w:char="F0E0"/>
+      </w:r>
+      <w:r>
+        <w:t xml:space="preserve"> actualizar lista de </w:t>
+      </w:r>
+      <w:proofErr w:type="spellStart"/>
+      <w:r>
+        <w:t>sw</w:t>
+      </w:r>
+      <w:proofErr w:type="spellEnd"/>
+      <w:r>
+        <w:t xml:space="preserve"> que </w:t>
+      </w:r>
+      <w:proofErr w:type="spellStart"/>
+      <w:r>
+        <w:t>esta</w:t>
+      </w:r>
+      <w:proofErr w:type="spellEnd"/>
+      <w:r>
+        <w:t xml:space="preserve"> en mi </w:t>
+      </w:r>
+      <w:proofErr w:type="spellStart"/>
+      <w:r>
+        <w:t>reositorio</w:t>
+      </w:r>
+      <w:proofErr w:type="spellEnd"/>
+    </w:p>
+    <w:p>
+      <w:r>
+        <w:t>#</w:t>
+      </w:r>
+      <w:proofErr w:type="spellStart"/>
+      <w:r>
+        <w:t>apt</w:t>
+      </w:r>
+      <w:proofErr w:type="spellEnd"/>
+      <w:r>
+        <w:t xml:space="preserve"> –</w:t>
+      </w:r>
+      <w:proofErr w:type="spellStart"/>
+      <w:r>
+        <w:t>get</w:t>
+      </w:r>
+      <w:proofErr w:type="spellEnd"/>
+      <w:r>
+        <w:t xml:space="preserve"> </w:t>
+      </w:r>
+      <w:proofErr w:type="spellStart"/>
+      <w:r>
+        <w:t>upgrade</w:t>
+      </w:r>
+      <w:proofErr w:type="spellEnd"/>
+    </w:p>
+    <w:p>
+      <w:r>
+        <w:t>#</w:t>
+      </w:r>
+      <w:proofErr w:type="spellStart"/>
+      <w:r>
+        <w:t>apt</w:t>
+      </w:r>
+      <w:proofErr w:type="spellEnd"/>
+      <w:r>
+        <w:t xml:space="preserve"> –</w:t>
+      </w:r>
+      <w:proofErr w:type="spellStart"/>
+      <w:r>
+        <w:t>get</w:t>
+      </w:r>
+      <w:proofErr w:type="spellEnd"/>
+      <w:r>
+        <w:t xml:space="preserve"> </w:t>
+      </w:r>
+      <w:proofErr w:type="spellStart"/>
+      <w:r>
+        <w:t>install</w:t>
+      </w:r>
+      <w:proofErr w:type="spellEnd"/>
+      <w:r>
+        <w:t xml:space="preserve"> </w:t>
+      </w:r>
+      <w:proofErr w:type="spellStart"/>
+      <w:r>
+        <w:t>libreoffice</w:t>
+      </w:r>
+      <w:proofErr w:type="spellEnd"/>
+    </w:p>
+    <w:p>
+      <w:r>
+        <w:t>#</w:t>
+      </w:r>
+      <w:proofErr w:type="spellStart"/>
+      <w:r>
+        <w:t>apt</w:t>
+      </w:r>
+      <w:proofErr w:type="spellEnd"/>
+      <w:r>
+        <w:t xml:space="preserve"> </w:t>
+      </w:r>
+      <w:proofErr w:type="spellStart"/>
+      <w:r>
+        <w:t>install</w:t>
+      </w:r>
+      <w:proofErr w:type="spellEnd"/>
+      <w:r>
+        <w:t xml:space="preserve"> xfce4</w:t>
+      </w:r>
+    </w:p>
+    <w:p>
+      <w:bookmarkStart w:id="0" w:name="_GoBack"/>
+      <w:bookmarkEnd w:id="0"/>
+    </w:p>
     <w:p>
       <w:r>
         <w:rPr>
@@ -57,6 +220,7 @@
           <w:noProof/>
           <w:lang w:eastAsia="es-AR"/>
         </w:rPr>
+        <w:lastRenderedPageBreak/>
         <w:drawing>
           <wp:inline distT="0" distB="0" distL="0" distR="0" wp14:anchorId="6CBF10B7" wp14:editId="4898D0F5">
             <wp:extent cx="5612130" cy="4272280"/>
@@ -100,7 +264,6 @@
         <w:rPr>
           <w:highlight w:val="yellow"/>
         </w:rPr>
-        <w:lastRenderedPageBreak/>
         <w:t>root@debianliente</w:t>
       </w:r>
       <w:proofErr w:type="spellEnd"/>
@@ -203,6 +366,7 @@
           <w:noProof/>
           <w:lang w:eastAsia="es-AR"/>
         </w:rPr>
+        <w:lastRenderedPageBreak/>
         <w:drawing>
           <wp:inline distT="0" distB="0" distL="0" distR="0" wp14:anchorId="1AEB91FC" wp14:editId="5A4C393A">
             <wp:extent cx="3602732" cy="3014506"/>
@@ -246,7 +410,6 @@
     <w:p/>
     <w:p>
       <w:r>
-        <w:lastRenderedPageBreak/>
         <w:t>Mate</w:t>
       </w:r>
     </w:p>
@@ -300,6 +463,7 @@
           <w:noProof/>
           <w:lang w:eastAsia="es-AR"/>
         </w:rPr>
+        <w:lastRenderedPageBreak/>
         <w:drawing>
           <wp:inline distT="0" distB="0" distL="0" distR="0" wp14:anchorId="51C8FEE9" wp14:editId="524999FE">
             <wp:extent cx="3788228" cy="3186861"/>
@@ -390,6 +554,7 @@
           <w:noProof/>
           <w:lang w:eastAsia="es-AR"/>
         </w:rPr>
+        <w:lastRenderedPageBreak/>
         <w:drawing>
           <wp:inline distT="0" distB="0" distL="0" distR="0" wp14:anchorId="2EBBC94B" wp14:editId="6FB87303">
             <wp:extent cx="4712173" cy="3597310"/>
@@ -433,7 +598,6 @@
           <w:noProof/>
           <w:lang w:eastAsia="es-AR"/>
         </w:rPr>
-        <w:lastRenderedPageBreak/>
         <w:drawing>
           <wp:inline distT="0" distB="0" distL="0" distR="0" wp14:anchorId="78F0ABB0" wp14:editId="157454B9">
             <wp:extent cx="4476573" cy="3416439"/>
@@ -478,6 +642,7 @@
           <w:noProof/>
           <w:lang w:eastAsia="es-AR"/>
         </w:rPr>
+        <w:lastRenderedPageBreak/>
         <w:drawing>
           <wp:inline distT="0" distB="0" distL="0" distR="0" wp14:anchorId="640D74C4" wp14:editId="792A2B6E">
             <wp:extent cx="4481564" cy="3436474"/>
@@ -521,7 +686,6 @@
           <w:noProof/>
           <w:lang w:eastAsia="es-AR"/>
         </w:rPr>
-        <w:lastRenderedPageBreak/>
         <w:drawing>
           <wp:inline distT="0" distB="0" distL="0" distR="0" wp14:anchorId="7395A8D7" wp14:editId="18FCA29A">
             <wp:extent cx="4782833" cy="3697793"/>
@@ -565,6 +729,7 @@
           <w:noProof/>
           <w:lang w:eastAsia="es-AR"/>
         </w:rPr>
+        <w:lastRenderedPageBreak/>
         <w:drawing>
           <wp:inline distT="0" distB="0" distL="0" distR="0" wp14:anchorId="394B258D" wp14:editId="4D4F0DF4">
             <wp:extent cx="4713599" cy="3657600"/>
@@ -606,13 +771,7 @@
     <w:p/>
     <w:p>
       <w:r>
-        <w:lastRenderedPageBreak/>
-        <w:t>Se eliminó</w:t>
-      </w:r>
-      <w:bookmarkStart w:id="0" w:name="_GoBack"/>
-      <w:bookmarkEnd w:id="0"/>
-      <w:r>
-        <w:t xml:space="preserve"> todo</w:t>
+        <w:t>Se eliminó todo</w:t>
       </w:r>
     </w:p>
     <w:p>
@@ -621,6 +780,7 @@
           <w:noProof/>
           <w:lang w:eastAsia="es-AR"/>
         </w:rPr>
+        <w:lastRenderedPageBreak/>
         <w:drawing>
           <wp:inline distT="0" distB="0" distL="0" distR="0" wp14:anchorId="4A478904" wp14:editId="2738A23F">
             <wp:extent cx="5612130" cy="4354830"/>

</xml_diff>